<commit_message>
Changed the name of CR-233 from "Online Secured Cash Bond Posting Summary" to "Notice of Request to Post Secured Cash Bail Online" in yml and 2 places in docx, as Kathleen requested in Issue #6
</commit_message>
<xml_diff>
--- a/docassemble/CR234OnlineSecuredCashBondPostingAgreement/data/templates/CR234_Online_Secured_Cash_Bond_Posting_Agreement.docx
+++ b/docassemble/CR234OnlineSecuredCashBondPostingAgreement/data/templates/CR234_Online_Secured_Cash_Bond_Posting_Agreement.docx
@@ -1,6 +1,6 @@
 
 <file path=word/document.xml><?xml version="1.0" encoding="utf-8"?>
-<w:document xmlns:wpc="http://schemas.microsoft.com/office/word/2010/wordprocessingCanvas" xmlns:cx="http://schemas.microsoft.com/office/drawing/2014/chartex" xmlns:cx1="http://schemas.microsoft.com/office/drawing/2015/9/8/chartex" xmlns:cx2="http://schemas.microsoft.com/office/drawing/2015/10/21/chartex" xmlns:cx3="http://schemas.microsoft.com/office/drawing/2016/5/9/chartex" xmlns:cx4="http://schemas.microsoft.com/office/drawing/2016/5/10/chartex" xmlns:cx5="http://schemas.microsoft.com/office/drawing/2016/5/11/chartex" xmlns:cx6="http://schemas.microsoft.com/office/drawing/2016/5/12/chartex" xmlns:cx7="http://schemas.microsoft.com/office/drawing/2016/5/13/chartex" xmlns:cx8="http://schemas.microsoft.com/office/drawing/2016/5/14/chartex" xmlns:mc="http://schemas.openxmlformats.org/markup-compatibility/2006" xmlns:aink="http://schemas.microsoft.com/office/drawing/2016/ink" xmlns:am3d="http://schemas.microsoft.com/office/drawing/2017/model3d" xmlns:o="urn:schemas-microsoft-com:office:office" xmlns:r="http://schemas.openxmlformats.org/officeDocument/2006/relationships" xmlns:m="http://schemas.openxmlformats.org/officeDocument/2006/math" xmlns:v="urn:schemas-microsoft-com:vml" xmlns:wp14="http://schemas.microsoft.com/office/word/2010/wordprocessingDrawing" xmlns:wp="http://schemas.openxmlformats.org/drawingml/2006/wordprocessingDrawing" xmlns:w10="urn:schemas-microsoft-com:office:word" xmlns:w="http://schemas.openxmlformats.org/wordprocessingml/2006/main" xmlns:w14="http://schemas.microsoft.com/office/word/2010/wordml" xmlns:w15="http://schemas.microsoft.com/office/word/2012/wordml" xmlns:w16cid="http://schemas.microsoft.com/office/word/2016/wordml/cid" xmlns:w16se="http://schemas.microsoft.com/office/word/2015/wordml/symex" xmlns:wpg="http://schemas.microsoft.com/office/word/2010/wordprocessingGroup" xmlns:wpi="http://schemas.microsoft.com/office/word/2010/wordprocessingInk" xmlns:wne="http://schemas.microsoft.com/office/word/2006/wordml" xmlns:wps="http://schemas.microsoft.com/office/word/2010/wordprocessingShape" mc:Ignorable="w14 w15 w16se w16cid wp14">
+<w:document xmlns:wpc="http://schemas.microsoft.com/office/word/2010/wordprocessingCanvas" xmlns:cx="http://schemas.microsoft.com/office/drawing/2014/chartex" xmlns:cx1="http://schemas.microsoft.com/office/drawing/2015/9/8/chartex" xmlns:cx2="http://schemas.microsoft.com/office/drawing/2015/10/21/chartex" xmlns:cx3="http://schemas.microsoft.com/office/drawing/2016/5/9/chartex" xmlns:cx4="http://schemas.microsoft.com/office/drawing/2016/5/10/chartex" xmlns:cx5="http://schemas.microsoft.com/office/drawing/2016/5/11/chartex" xmlns:cx6="http://schemas.microsoft.com/office/drawing/2016/5/12/chartex" xmlns:cx7="http://schemas.microsoft.com/office/drawing/2016/5/13/chartex" xmlns:cx8="http://schemas.microsoft.com/office/drawing/2016/5/14/chartex" xmlns:mc="http://schemas.openxmlformats.org/markup-compatibility/2006" xmlns:aink="http://schemas.microsoft.com/office/drawing/2016/ink" xmlns:am3d="http://schemas.microsoft.com/office/drawing/2017/model3d" xmlns:o="urn:schemas-microsoft-com:office:office" xmlns:r="http://schemas.openxmlformats.org/officeDocument/2006/relationships" xmlns:m="http://schemas.openxmlformats.org/officeDocument/2006/math" xmlns:v="urn:schemas-microsoft-com:vml" xmlns:wp14="http://schemas.microsoft.com/office/word/2010/wordprocessingDrawing" xmlns:wp="http://schemas.openxmlformats.org/drawingml/2006/wordprocessingDrawing" xmlns:w10="urn:schemas-microsoft-com:office:word" xmlns:w="http://schemas.openxmlformats.org/wordprocessingml/2006/main" xmlns:w14="http://schemas.microsoft.com/office/word/2010/wordml" xmlns:w15="http://schemas.microsoft.com/office/word/2012/wordml" xmlns:w16cex="http://schemas.microsoft.com/office/word/2018/wordml/cex" xmlns:w16cid="http://schemas.microsoft.com/office/word/2016/wordml/cid" xmlns:w16="http://schemas.microsoft.com/office/word/2018/wordml" xmlns:w16sdtdh="http://schemas.microsoft.com/office/word/2020/wordml/sdtdatahash" xmlns:w16se="http://schemas.microsoft.com/office/word/2015/wordml/symex" xmlns:wpg="http://schemas.microsoft.com/office/word/2010/wordprocessingGroup" xmlns:wpi="http://schemas.microsoft.com/office/word/2010/wordprocessingInk" xmlns:wne="http://schemas.microsoft.com/office/word/2006/wordml" xmlns:wps="http://schemas.microsoft.com/office/word/2010/wordprocessingShape" mc:Ignorable="w14 w15 w16se w16cid w16 w16cex w16sdtdh wp14">
   <w:body>
     <w:p>
       <w:pPr>
@@ -170,25 +170,7 @@
           <w:sz w:val="22"/>
           <w:szCs w:val="22"/>
         </w:rPr>
-        <w:t xml:space="preserve">{%p if </w:t>
-      </w:r>
-      <w:proofErr w:type="spellStart"/>
-      <w:r>
-        <w:rPr>
-          <w:rFonts w:ascii="Tahoma" w:hAnsi="Tahoma" w:cs="Tahoma"/>
-          <w:sz w:val="22"/>
-          <w:szCs w:val="22"/>
-        </w:rPr>
-        <w:t>person_filing</w:t>
-      </w:r>
-      <w:proofErr w:type="spellEnd"/>
-      <w:r>
-        <w:rPr>
-          <w:rFonts w:ascii="Tahoma" w:hAnsi="Tahoma" w:cs="Tahoma"/>
-          <w:sz w:val="22"/>
-          <w:szCs w:val="22"/>
-        </w:rPr>
-        <w:t xml:space="preserve"> == “defendant” %}</w:t>
+        <w:t>{%p if person_filing == “defendant” %}</w:t>
       </w:r>
     </w:p>
     <w:p>
@@ -573,15 +555,25 @@
           <w:sz w:val="22"/>
           <w:szCs w:val="22"/>
         </w:rPr>
-        <w:t>Online Secured Cash Bond Posting Summary</w:t>
-      </w:r>
-      <w:r>
-        <w:rPr>
-          <w:rFonts w:ascii="Tahoma" w:hAnsi="Tahoma" w:cs="Tahoma"/>
-          <w:sz w:val="22"/>
-          <w:szCs w:val="22"/>
-        </w:rPr>
-        <w:t xml:space="preserve"> (</w:t>
+        <w:t>Notice of Request to Post Secured Cash Bail Online</w:t>
+      </w:r>
+      <w:r>
+        <w:rPr>
+          <w:rFonts w:ascii="Tahoma" w:hAnsi="Tahoma" w:cs="Tahoma"/>
+          <w:i/>
+          <w:iCs/>
+          <w:sz w:val="22"/>
+          <w:szCs w:val="22"/>
+        </w:rPr>
+        <w:t xml:space="preserve"> </w:t>
+      </w:r>
+      <w:r>
+        <w:rPr>
+          <w:rFonts w:ascii="Tahoma" w:hAnsi="Tahoma" w:cs="Tahoma"/>
+          <w:sz w:val="22"/>
+          <w:szCs w:val="22"/>
+        </w:rPr>
+        <w:t>(</w:t>
       </w:r>
       <w:r>
         <w:rPr>
@@ -650,25 +642,7 @@
           <w:sz w:val="22"/>
           <w:szCs w:val="22"/>
         </w:rPr>
-        <w:t xml:space="preserve">{% if </w:t>
-      </w:r>
-      <w:proofErr w:type="spellStart"/>
-      <w:r>
-        <w:rPr>
-          <w:rFonts w:ascii="Tahoma" w:hAnsi="Tahoma" w:cs="Tahoma"/>
-          <w:sz w:val="22"/>
-          <w:szCs w:val="22"/>
-        </w:rPr>
-        <w:t>person_filing</w:t>
-      </w:r>
-      <w:proofErr w:type="spellEnd"/>
-      <w:r>
-        <w:rPr>
-          <w:rFonts w:ascii="Tahoma" w:hAnsi="Tahoma" w:cs="Tahoma"/>
-          <w:sz w:val="22"/>
-          <w:szCs w:val="22"/>
-        </w:rPr>
-        <w:t xml:space="preserve"> == “defendant” %}</w:t>
+        <w:t>{% if person_filing == “defendant” %}</w:t>
       </w:r>
       <w:r>
         <w:rPr>
@@ -902,25 +876,7 @@
           <w:sz w:val="22"/>
           <w:szCs w:val="22"/>
         </w:rPr>
-        <w:t xml:space="preserve">{% if </w:t>
-      </w:r>
-      <w:proofErr w:type="spellStart"/>
-      <w:r>
-        <w:rPr>
-          <w:rFonts w:ascii="Tahoma" w:hAnsi="Tahoma" w:cs="Tahoma"/>
-          <w:sz w:val="22"/>
-          <w:szCs w:val="22"/>
-        </w:rPr>
-        <w:t>person_filing</w:t>
-      </w:r>
-      <w:proofErr w:type="spellEnd"/>
-      <w:r>
-        <w:rPr>
-          <w:rFonts w:ascii="Tahoma" w:hAnsi="Tahoma" w:cs="Tahoma"/>
-          <w:sz w:val="22"/>
-          <w:szCs w:val="22"/>
-        </w:rPr>
-        <w:t xml:space="preserve"> == “defendant” %}</w:t>
+        <w:t>{% if person_filing == “defendant” %}</w:t>
       </w:r>
       <w:r>
         <w:rPr>
@@ -1131,46 +1087,14 @@
           <w:sz w:val="24"/>
           <w:szCs w:val="24"/>
         </w:rPr>
-        <w:t xml:space="preserve">{% if </w:t>
-      </w:r>
-      <w:proofErr w:type="spellStart"/>
-      <w:r>
-        <w:rPr>
-          <w:sz w:val="24"/>
-          <w:szCs w:val="24"/>
-        </w:rPr>
-        <w:t>person_filing</w:t>
-      </w:r>
-      <w:proofErr w:type="spellEnd"/>
-      <w:r>
-        <w:rPr>
-          <w:sz w:val="24"/>
-          <w:szCs w:val="24"/>
-        </w:rPr>
-        <w:t xml:space="preserve"> == “defendant” </w:t>
-      </w:r>
-      <w:r>
-        <w:rPr>
-          <w:sz w:val="24"/>
-          <w:szCs w:val="24"/>
-        </w:rPr>
-        <w:t xml:space="preserve">and </w:t>
-      </w:r>
-      <w:proofErr w:type="spellStart"/>
-      <w:r>
-        <w:rPr>
-          <w:sz w:val="24"/>
-          <w:szCs w:val="24"/>
-        </w:rPr>
-        <w:t>money_deposit</w:t>
-      </w:r>
-      <w:proofErr w:type="spellEnd"/>
-      <w:r>
-        <w:rPr>
-          <w:sz w:val="24"/>
-          <w:szCs w:val="24"/>
-        </w:rPr>
-        <w:t xml:space="preserve"> == </w:t>
+        <w:t xml:space="preserve">{% if person_filing == “defendant” </w:t>
+      </w:r>
+      <w:r>
+        <w:rPr>
+          <w:sz w:val="24"/>
+          <w:szCs w:val="24"/>
+        </w:rPr>
+        <w:t xml:space="preserve">and money_deposit == </w:t>
       </w:r>
       <w:r>
         <w:rPr>
@@ -1205,17 +1129,115 @@
           <w:sz w:val="24"/>
           <w:szCs w:val="24"/>
         </w:rPr>
-        <w:t xml:space="preserve">The court may use the money I deposit to pay my fine, judgment, or costs.{% </w:t>
-      </w:r>
-      <w:proofErr w:type="spellStart"/>
-      <w:r>
-        <w:rPr>
-          <w:sz w:val="24"/>
-          <w:szCs w:val="24"/>
-        </w:rPr>
-        <w:t>elif</w:t>
-      </w:r>
-      <w:proofErr w:type="spellEnd"/>
+        <w:t xml:space="preserve">The court may use the money I deposit to pay my fine, judgment, or costs.{% elif person_filing == “defendant” and money_deposit == </w:t>
+      </w:r>
+      <w:r>
+        <w:rPr>
+          <w:sz w:val="24"/>
+          <w:szCs w:val="24"/>
+        </w:rPr>
+        <w:t>‘</w:t>
+      </w:r>
+      <w:r>
+        <w:rPr>
+          <w:sz w:val="24"/>
+          <w:szCs w:val="24"/>
+        </w:rPr>
+        <w:t>may not</w:t>
+      </w:r>
+      <w:r>
+        <w:rPr>
+          <w:sz w:val="24"/>
+          <w:szCs w:val="24"/>
+        </w:rPr>
+        <w:t>’</w:t>
+      </w:r>
+      <w:r>
+        <w:rPr>
+          <w:sz w:val="24"/>
+          <w:szCs w:val="24"/>
+        </w:rPr>
+        <w:t xml:space="preserve"> %}The court may </w:t>
+      </w:r>
+      <w:r>
+        <w:rPr>
+          <w:b/>
+          <w:sz w:val="24"/>
+          <w:szCs w:val="24"/>
+        </w:rPr>
+        <w:t>not</w:t>
+      </w:r>
+      <w:r>
+        <w:rPr>
+          <w:sz w:val="24"/>
+          <w:szCs w:val="24"/>
+        </w:rPr>
+        <w:t xml:space="preserve"> use the money I deposit to pay my fine, judgment, or costs.</w:t>
+      </w:r>
+      <w:r>
+        <w:rPr>
+          <w:sz w:val="24"/>
+          <w:szCs w:val="24"/>
+        </w:rPr>
+        <w:t xml:space="preserve">{% elif person_filing == “obo” and money_deposit == </w:t>
+      </w:r>
+      <w:r>
+        <w:rPr>
+          <w:sz w:val="24"/>
+          <w:szCs w:val="24"/>
+        </w:rPr>
+        <w:t xml:space="preserve">‘may’ </w:t>
+      </w:r>
+      <w:r>
+        <w:rPr>
+          <w:sz w:val="24"/>
+          <w:szCs w:val="24"/>
+        </w:rPr>
+        <w:t xml:space="preserve">%}The court may use the money I deposit to pay {{ </w:t>
+      </w:r>
+      <w:r>
+        <w:rPr>
+          <w:sz w:val="24"/>
+          <w:szCs w:val="24"/>
+        </w:rPr>
+        <w:t>defendants[0].name</w:t>
+      </w:r>
+      <w:r>
+        <w:rPr>
+          <w:sz w:val="24"/>
+          <w:szCs w:val="24"/>
+        </w:rPr>
+        <w:t xml:space="preserve">.first </w:t>
+      </w:r>
+      <w:r>
+        <w:rPr>
+          <w:sz w:val="24"/>
+          <w:szCs w:val="24"/>
+        </w:rPr>
+        <w:t xml:space="preserve">}}'s fine, judgment, or costs.{% else %}The court may </w:t>
+      </w:r>
+      <w:r>
+        <w:rPr>
+          <w:b/>
+          <w:sz w:val="24"/>
+          <w:szCs w:val="24"/>
+        </w:rPr>
+        <w:t>not</w:t>
+      </w:r>
+      <w:r>
+        <w:rPr>
+          <w:sz w:val="24"/>
+          <w:szCs w:val="24"/>
+        </w:rPr>
+        <w:t xml:space="preserve"> use the money I deposit to pay {{ </w:t>
+      </w:r>
+      <w:r>
+        <w:rPr>
+          <w:sz w:val="24"/>
+          <w:szCs w:val="24"/>
+        </w:rPr>
+        <w:t>defendants[0].name.first</w:t>
+      </w:r>
       <w:r>
         <w:rPr>
           <w:sz w:val="24"/>
@@ -1223,225 +1245,6 @@
         </w:rPr>
         <w:t xml:space="preserve"> </w:t>
       </w:r>
-      <w:proofErr w:type="spellStart"/>
-      <w:r>
-        <w:rPr>
-          <w:sz w:val="24"/>
-          <w:szCs w:val="24"/>
-        </w:rPr>
-        <w:t>person_filing</w:t>
-      </w:r>
-      <w:proofErr w:type="spellEnd"/>
-      <w:r>
-        <w:rPr>
-          <w:sz w:val="24"/>
-          <w:szCs w:val="24"/>
-        </w:rPr>
-        <w:t xml:space="preserve"> == “defendant” and </w:t>
-      </w:r>
-      <w:proofErr w:type="spellStart"/>
-      <w:r>
-        <w:rPr>
-          <w:sz w:val="24"/>
-          <w:szCs w:val="24"/>
-        </w:rPr>
-        <w:t>money_deposit</w:t>
-      </w:r>
-      <w:proofErr w:type="spellEnd"/>
-      <w:r>
-        <w:rPr>
-          <w:sz w:val="24"/>
-          <w:szCs w:val="24"/>
-        </w:rPr>
-        <w:t xml:space="preserve"> == </w:t>
-      </w:r>
-      <w:r>
-        <w:rPr>
-          <w:sz w:val="24"/>
-          <w:szCs w:val="24"/>
-        </w:rPr>
-        <w:t>‘</w:t>
-      </w:r>
-      <w:r>
-        <w:rPr>
-          <w:sz w:val="24"/>
-          <w:szCs w:val="24"/>
-        </w:rPr>
-        <w:t>may not</w:t>
-      </w:r>
-      <w:r>
-        <w:rPr>
-          <w:sz w:val="24"/>
-          <w:szCs w:val="24"/>
-        </w:rPr>
-        <w:t>’</w:t>
-      </w:r>
-      <w:r>
-        <w:rPr>
-          <w:sz w:val="24"/>
-          <w:szCs w:val="24"/>
-        </w:rPr>
-        <w:t xml:space="preserve"> %}The court may </w:t>
-      </w:r>
-      <w:r>
-        <w:rPr>
-          <w:b/>
-          <w:sz w:val="24"/>
-          <w:szCs w:val="24"/>
-        </w:rPr>
-        <w:t>not</w:t>
-      </w:r>
-      <w:r>
-        <w:rPr>
-          <w:sz w:val="24"/>
-          <w:szCs w:val="24"/>
-        </w:rPr>
-        <w:t xml:space="preserve"> use the money I deposit to pay my fine, judgment, or costs.</w:t>
-      </w:r>
-      <w:r>
-        <w:rPr>
-          <w:sz w:val="24"/>
-          <w:szCs w:val="24"/>
-        </w:rPr>
-        <w:t xml:space="preserve">{% </w:t>
-      </w:r>
-      <w:proofErr w:type="spellStart"/>
-      <w:r>
-        <w:rPr>
-          <w:sz w:val="24"/>
-          <w:szCs w:val="24"/>
-        </w:rPr>
-        <w:t>elif</w:t>
-      </w:r>
-      <w:proofErr w:type="spellEnd"/>
-      <w:r>
-        <w:rPr>
-          <w:sz w:val="24"/>
-          <w:szCs w:val="24"/>
-        </w:rPr>
-        <w:t xml:space="preserve"> </w:t>
-      </w:r>
-      <w:proofErr w:type="spellStart"/>
-      <w:r>
-        <w:rPr>
-          <w:sz w:val="24"/>
-          <w:szCs w:val="24"/>
-        </w:rPr>
-        <w:t>person_filing</w:t>
-      </w:r>
-      <w:proofErr w:type="spellEnd"/>
-      <w:r>
-        <w:rPr>
-          <w:sz w:val="24"/>
-          <w:szCs w:val="24"/>
-        </w:rPr>
-        <w:t xml:space="preserve"> == “obo” and </w:t>
-      </w:r>
-      <w:proofErr w:type="spellStart"/>
-      <w:r>
-        <w:rPr>
-          <w:sz w:val="24"/>
-          <w:szCs w:val="24"/>
-        </w:rPr>
-        <w:t>money_deposit</w:t>
-      </w:r>
-      <w:proofErr w:type="spellEnd"/>
-      <w:r>
-        <w:rPr>
-          <w:sz w:val="24"/>
-          <w:szCs w:val="24"/>
-        </w:rPr>
-        <w:t xml:space="preserve"> == </w:t>
-      </w:r>
-      <w:r>
-        <w:rPr>
-          <w:sz w:val="24"/>
-          <w:szCs w:val="24"/>
-        </w:rPr>
-        <w:t xml:space="preserve">‘may’ </w:t>
-      </w:r>
-      <w:r>
-        <w:rPr>
-          <w:sz w:val="24"/>
-          <w:szCs w:val="24"/>
-        </w:rPr>
-        <w:t xml:space="preserve">%}The court may use the money I deposit to pay {{ </w:t>
-      </w:r>
-      <w:r>
-        <w:rPr>
-          <w:sz w:val="24"/>
-          <w:szCs w:val="24"/>
-        </w:rPr>
-        <w:t>defendants[0].</w:t>
-      </w:r>
-      <w:proofErr w:type="spellStart"/>
-      <w:r>
-        <w:rPr>
-          <w:sz w:val="24"/>
-          <w:szCs w:val="24"/>
-        </w:rPr>
-        <w:t>name</w:t>
-      </w:r>
-      <w:r>
-        <w:rPr>
-          <w:sz w:val="24"/>
-          <w:szCs w:val="24"/>
-        </w:rPr>
-        <w:t>.first</w:t>
-      </w:r>
-      <w:proofErr w:type="spellEnd"/>
-      <w:r>
-        <w:rPr>
-          <w:sz w:val="24"/>
-          <w:szCs w:val="24"/>
-        </w:rPr>
-        <w:t xml:space="preserve"> </w:t>
-      </w:r>
-      <w:r>
-        <w:rPr>
-          <w:sz w:val="24"/>
-          <w:szCs w:val="24"/>
-        </w:rPr>
-        <w:t xml:space="preserve">}}'s fine, judgment, or costs.{% else %}The court may </w:t>
-      </w:r>
-      <w:r>
-        <w:rPr>
-          <w:b/>
-          <w:sz w:val="24"/>
-          <w:szCs w:val="24"/>
-        </w:rPr>
-        <w:t>not</w:t>
-      </w:r>
-      <w:r>
-        <w:rPr>
-          <w:sz w:val="24"/>
-          <w:szCs w:val="24"/>
-        </w:rPr>
-        <w:t xml:space="preserve"> use the money I deposit to pay {{ </w:t>
-      </w:r>
-      <w:r>
-        <w:rPr>
-          <w:sz w:val="24"/>
-          <w:szCs w:val="24"/>
-        </w:rPr>
-        <w:t>defendants[0].</w:t>
-      </w:r>
-      <w:proofErr w:type="spellStart"/>
-      <w:r>
-        <w:rPr>
-          <w:sz w:val="24"/>
-          <w:szCs w:val="24"/>
-        </w:rPr>
-        <w:t>name.first</w:t>
-      </w:r>
-      <w:proofErr w:type="spellEnd"/>
-      <w:r>
-        <w:rPr>
-          <w:sz w:val="24"/>
-          <w:szCs w:val="24"/>
-        </w:rPr>
-        <w:t xml:space="preserve"> </w:t>
-      </w:r>
       <w:r>
         <w:rPr>
           <w:sz w:val="24"/>
@@ -1449,8 +1252,6 @@
         </w:rPr>
         <w:t>}}'s fine, judgment, or costs.{% endif %}</w:t>
       </w:r>
-      <w:bookmarkStart w:id="4" w:name="_GoBack"/>
-      <w:bookmarkEnd w:id="4"/>
     </w:p>
     <w:p>
       <w:pPr>
@@ -1655,25 +1456,7 @@
           <w:sz w:val="22"/>
           <w:szCs w:val="22"/>
         </w:rPr>
-        <w:t xml:space="preserve">{% if </w:t>
-      </w:r>
-      <w:proofErr w:type="spellStart"/>
-      <w:r>
-        <w:rPr>
-          <w:rFonts w:ascii="Tahoma" w:hAnsi="Tahoma" w:cs="Tahoma"/>
-          <w:sz w:val="22"/>
-          <w:szCs w:val="22"/>
-        </w:rPr>
-        <w:t>person_filing</w:t>
-      </w:r>
-      <w:proofErr w:type="spellEnd"/>
-      <w:r>
-        <w:rPr>
-          <w:rFonts w:ascii="Tahoma" w:hAnsi="Tahoma" w:cs="Tahoma"/>
-          <w:sz w:val="22"/>
-          <w:szCs w:val="22"/>
-        </w:rPr>
-        <w:t xml:space="preserve"> == “defendant” %}</w:t>
+        <w:t>{% if person_filing == “defendant” %}</w:t>
       </w:r>
       <w:r>
         <w:rPr>
@@ -1880,25 +1663,7 @@
           <w:sz w:val="22"/>
           <w:szCs w:val="22"/>
         </w:rPr>
-        <w:t xml:space="preserve">{%p if </w:t>
-      </w:r>
-      <w:proofErr w:type="spellStart"/>
-      <w:r>
-        <w:rPr>
-          <w:rFonts w:ascii="Tahoma" w:hAnsi="Tahoma" w:cs="Tahoma"/>
-          <w:sz w:val="22"/>
-          <w:szCs w:val="22"/>
-        </w:rPr>
-        <w:t>person_filing</w:t>
-      </w:r>
-      <w:proofErr w:type="spellEnd"/>
-      <w:r>
-        <w:rPr>
-          <w:rFonts w:ascii="Tahoma" w:hAnsi="Tahoma" w:cs="Tahoma"/>
-          <w:sz w:val="22"/>
-          <w:szCs w:val="22"/>
-        </w:rPr>
-        <w:t xml:space="preserve"> == “defendant” %}</w:t>
+        <w:t>{%p if person_filing == “defendant” %}</w:t>
       </w:r>
     </w:p>
     <w:p>
@@ -2259,33 +2024,15 @@
           <w:szCs w:val="22"/>
           <w:u w:val="single"/>
         </w:rPr>
-        <w:t>users[0].</w:t>
-      </w:r>
-      <w:proofErr w:type="spellStart"/>
-      <w:r>
-        <w:rPr>
-          <w:sz w:val="24"/>
-          <w:szCs w:val="22"/>
-          <w:u w:val="single"/>
-        </w:rPr>
-        <w:t>signature</w:t>
-      </w:r>
-      <w:r>
-        <w:rPr>
-          <w:sz w:val="24"/>
-          <w:szCs w:val="22"/>
-          <w:u w:val="single"/>
-        </w:rPr>
-        <w:t>.show</w:t>
-      </w:r>
-      <w:proofErr w:type="spellEnd"/>
-      <w:r>
-        <w:rPr>
-          <w:sz w:val="24"/>
-          <w:szCs w:val="22"/>
-          <w:u w:val="single"/>
-        </w:rPr>
-        <w:t>(width=</w:t>
+        <w:t>users[0].signature</w:t>
+      </w:r>
+      <w:r>
+        <w:rPr>
+          <w:sz w:val="24"/>
+          <w:szCs w:val="22"/>
+          <w:u w:val="single"/>
+        </w:rPr>
+        <w:t>.show(width=</w:t>
       </w:r>
       <w:r>
         <w:rPr>
@@ -2346,27 +2093,7 @@
           <w:u w:val="single"/>
           <w:shd w:val="clear" w:color="auto" w:fill="FFFFFF"/>
         </w:rPr>
-        <w:t xml:space="preserve">{{ </w:t>
-      </w:r>
-      <w:proofErr w:type="spellStart"/>
-      <w:r>
-        <w:rPr>
-          <w:sz w:val="24"/>
-          <w:szCs w:val="24"/>
-          <w:u w:val="single"/>
-          <w:shd w:val="clear" w:color="auto" w:fill="FFFFFF"/>
-        </w:rPr>
-        <w:t>format_date</w:t>
-      </w:r>
-      <w:proofErr w:type="spellEnd"/>
-      <w:r>
-        <w:rPr>
-          <w:sz w:val="24"/>
-          <w:szCs w:val="24"/>
-          <w:u w:val="single"/>
-          <w:shd w:val="clear" w:color="auto" w:fill="FFFFFF"/>
-        </w:rPr>
-        <w:t>(today()) }}</w:t>
+        <w:t>{{ format_date(today()) }}</w:t>
       </w:r>
       <w:r>
         <w:rPr>
@@ -2596,25 +2323,7 @@
           <w:szCs w:val="24"/>
           <w:u w:val="single"/>
         </w:rPr>
-        <w:t>users[0].</w:t>
-      </w:r>
-      <w:proofErr w:type="spellStart"/>
-      <w:r>
-        <w:rPr>
-          <w:sz w:val="24"/>
-          <w:szCs w:val="24"/>
-          <w:u w:val="single"/>
-        </w:rPr>
-        <w:t>mailing_address.on_one_line</w:t>
-      </w:r>
-      <w:proofErr w:type="spellEnd"/>
-      <w:r>
-        <w:rPr>
-          <w:sz w:val="24"/>
-          <w:szCs w:val="24"/>
-          <w:u w:val="single"/>
-        </w:rPr>
-        <w:t xml:space="preserve"> </w:t>
+        <w:t xml:space="preserve">users[0].mailing_address.on_one_line </w:t>
       </w:r>
       <w:r>
         <w:rPr>
@@ -2763,16 +2472,7 @@
           <w:szCs w:val="24"/>
           <w:u w:val="single"/>
         </w:rPr>
-        <w:t>.</w:t>
-      </w:r>
-      <w:proofErr w:type="spellStart"/>
-      <w:r>
-        <w:rPr>
-          <w:sz w:val="24"/>
-          <w:szCs w:val="24"/>
-          <w:u w:val="single"/>
-        </w:rPr>
-        <w:t>w</w:t>
+        <w:t>.w</w:t>
       </w:r>
       <w:r>
         <w:rPr>
@@ -2782,7 +2482,6 @@
         </w:rPr>
         <w:t>ork_phone</w:t>
       </w:r>
-      <w:proofErr w:type="spellEnd"/>
       <w:r>
         <w:rPr>
           <w:sz w:val="24"/>
@@ -2921,18 +2620,8 @@
           <w:szCs w:val="24"/>
           <w:u w:val="single"/>
         </w:rPr>
-        <w:t>users[0].</w:t>
-      </w:r>
-      <w:proofErr w:type="spellStart"/>
-      <w:r>
-        <w:rPr>
-          <w:sz w:val="24"/>
-          <w:szCs w:val="24"/>
-          <w:u w:val="single"/>
-        </w:rPr>
-        <w:t>mobile_phone</w:t>
-      </w:r>
-      <w:proofErr w:type="spellEnd"/>
+        <w:t>users[0].mobile_phone</w:t>
+      </w:r>
       <w:r>
         <w:rPr>
           <w:sz w:val="24"/>
@@ -3011,7 +2700,7 @@
           <w:i/>
           <w:iCs/>
         </w:rPr>
-        <w:t>Online Secured Cash Bond Posting Summary</w:t>
+        <w:t>Notice of Request to Post Secured Cash Bail Online</w:t>
       </w:r>
       <w:r>
         <w:rPr>
@@ -3086,10 +2775,12 @@
       <w:bookmarkEnd w:id="0"/>
     </w:p>
     <w:sectPr>
-      <w:headerReference w:type="default" r:id="rId11"/>
-      <w:footerReference w:type="default" r:id="rId12"/>
-      <w:headerReference w:type="first" r:id="rId13"/>
-      <w:footerReference w:type="first" r:id="rId14"/>
+      <w:headerReference w:type="even" r:id="rId11"/>
+      <w:headerReference w:type="default" r:id="rId12"/>
+      <w:footerReference w:type="even" r:id="rId13"/>
+      <w:footerReference w:type="default" r:id="rId14"/>
+      <w:headerReference w:type="first" r:id="rId15"/>
+      <w:footerReference w:type="first" r:id="rId16"/>
       <w:pgSz w:w="12240" w:h="15840" w:code="1"/>
       <w:pgMar w:top="990" w:right="1440" w:bottom="720" w:left="1440" w:header="720" w:footer="432" w:gutter="0"/>
       <w:cols w:space="720"/>
@@ -3101,7 +2792,7 @@
 </file>
 
 <file path=word/endnotes.xml><?xml version="1.0" encoding="utf-8"?>
-<w:endnotes xmlns:wpc="http://schemas.microsoft.com/office/word/2010/wordprocessingCanvas" xmlns:cx="http://schemas.microsoft.com/office/drawing/2014/chartex" xmlns:cx1="http://schemas.microsoft.com/office/drawing/2015/9/8/chartex" xmlns:cx2="http://schemas.microsoft.com/office/drawing/2015/10/21/chartex" xmlns:cx3="http://schemas.microsoft.com/office/drawing/2016/5/9/chartex" xmlns:cx4="http://schemas.microsoft.com/office/drawing/2016/5/10/chartex" xmlns:cx5="http://schemas.microsoft.com/office/drawing/2016/5/11/chartex" xmlns:cx6="http://schemas.microsoft.com/office/drawing/2016/5/12/chartex" xmlns:cx7="http://schemas.microsoft.com/office/drawing/2016/5/13/chartex" xmlns:cx8="http://schemas.microsoft.com/office/drawing/2016/5/14/chartex" xmlns:mc="http://schemas.openxmlformats.org/markup-compatibility/2006" xmlns:aink="http://schemas.microsoft.com/office/drawing/2016/ink" xmlns:am3d="http://schemas.microsoft.com/office/drawing/2017/model3d" xmlns:o="urn:schemas-microsoft-com:office:office" xmlns:r="http://schemas.openxmlformats.org/officeDocument/2006/relationships" xmlns:m="http://schemas.openxmlformats.org/officeDocument/2006/math" xmlns:v="urn:schemas-microsoft-com:vml" xmlns:wp14="http://schemas.microsoft.com/office/word/2010/wordprocessingDrawing" xmlns:wp="http://schemas.openxmlformats.org/drawingml/2006/wordprocessingDrawing" xmlns:w10="urn:schemas-microsoft-com:office:word" xmlns:w="http://schemas.openxmlformats.org/wordprocessingml/2006/main" xmlns:w14="http://schemas.microsoft.com/office/word/2010/wordml" xmlns:w15="http://schemas.microsoft.com/office/word/2012/wordml" xmlns:w16cid="http://schemas.microsoft.com/office/word/2016/wordml/cid" xmlns:w16se="http://schemas.microsoft.com/office/word/2015/wordml/symex" xmlns:wpg="http://schemas.microsoft.com/office/word/2010/wordprocessingGroup" xmlns:wpi="http://schemas.microsoft.com/office/word/2010/wordprocessingInk" xmlns:wne="http://schemas.microsoft.com/office/word/2006/wordml" xmlns:wps="http://schemas.microsoft.com/office/word/2010/wordprocessingShape" mc:Ignorable="w14 w15 w16se w16cid wp14">
+<w:endnotes xmlns:wpc="http://schemas.microsoft.com/office/word/2010/wordprocessingCanvas" xmlns:cx="http://schemas.microsoft.com/office/drawing/2014/chartex" xmlns:cx1="http://schemas.microsoft.com/office/drawing/2015/9/8/chartex" xmlns:cx2="http://schemas.microsoft.com/office/drawing/2015/10/21/chartex" xmlns:cx3="http://schemas.microsoft.com/office/drawing/2016/5/9/chartex" xmlns:cx4="http://schemas.microsoft.com/office/drawing/2016/5/10/chartex" xmlns:cx5="http://schemas.microsoft.com/office/drawing/2016/5/11/chartex" xmlns:cx6="http://schemas.microsoft.com/office/drawing/2016/5/12/chartex" xmlns:cx7="http://schemas.microsoft.com/office/drawing/2016/5/13/chartex" xmlns:cx8="http://schemas.microsoft.com/office/drawing/2016/5/14/chartex" xmlns:mc="http://schemas.openxmlformats.org/markup-compatibility/2006" xmlns:aink="http://schemas.microsoft.com/office/drawing/2016/ink" xmlns:am3d="http://schemas.microsoft.com/office/drawing/2017/model3d" xmlns:o="urn:schemas-microsoft-com:office:office" xmlns:r="http://schemas.openxmlformats.org/officeDocument/2006/relationships" xmlns:m="http://schemas.openxmlformats.org/officeDocument/2006/math" xmlns:v="urn:schemas-microsoft-com:vml" xmlns:wp14="http://schemas.microsoft.com/office/word/2010/wordprocessingDrawing" xmlns:wp="http://schemas.openxmlformats.org/drawingml/2006/wordprocessingDrawing" xmlns:w10="urn:schemas-microsoft-com:office:word" xmlns:w="http://schemas.openxmlformats.org/wordprocessingml/2006/main" xmlns:w14="http://schemas.microsoft.com/office/word/2010/wordml" xmlns:w15="http://schemas.microsoft.com/office/word/2012/wordml" xmlns:w16cex="http://schemas.microsoft.com/office/word/2018/wordml/cex" xmlns:w16cid="http://schemas.microsoft.com/office/word/2016/wordml/cid" xmlns:w16="http://schemas.microsoft.com/office/word/2018/wordml" xmlns:w16sdtdh="http://schemas.microsoft.com/office/word/2020/wordml/sdtdatahash" xmlns:w16se="http://schemas.microsoft.com/office/word/2015/wordml/symex" xmlns:wpg="http://schemas.microsoft.com/office/word/2010/wordprocessingGroup" xmlns:wpi="http://schemas.microsoft.com/office/word/2010/wordprocessingInk" xmlns:wne="http://schemas.microsoft.com/office/word/2006/wordml" xmlns:wps="http://schemas.microsoft.com/office/word/2010/wordprocessingShape" mc:Ignorable="w14 w15 w16se w16cid w16 w16cex w16sdtdh wp14">
   <w:endnote w:type="separator" w:id="-1">
     <w:p>
       <w:r>
@@ -3120,7 +2811,17 @@
 </file>
 
 <file path=word/footer1.xml><?xml version="1.0" encoding="utf-8"?>
-<w:ftr xmlns:wpc="http://schemas.microsoft.com/office/word/2010/wordprocessingCanvas" xmlns:cx="http://schemas.microsoft.com/office/drawing/2014/chartex" xmlns:cx1="http://schemas.microsoft.com/office/drawing/2015/9/8/chartex" xmlns:cx2="http://schemas.microsoft.com/office/drawing/2015/10/21/chartex" xmlns:cx3="http://schemas.microsoft.com/office/drawing/2016/5/9/chartex" xmlns:cx4="http://schemas.microsoft.com/office/drawing/2016/5/10/chartex" xmlns:cx5="http://schemas.microsoft.com/office/drawing/2016/5/11/chartex" xmlns:cx6="http://schemas.microsoft.com/office/drawing/2016/5/12/chartex" xmlns:cx7="http://schemas.microsoft.com/office/drawing/2016/5/13/chartex" xmlns:cx8="http://schemas.microsoft.com/office/drawing/2016/5/14/chartex" xmlns:mc="http://schemas.openxmlformats.org/markup-compatibility/2006" xmlns:aink="http://schemas.microsoft.com/office/drawing/2016/ink" xmlns:am3d="http://schemas.microsoft.com/office/drawing/2017/model3d" xmlns:o="urn:schemas-microsoft-com:office:office" xmlns:r="http://schemas.openxmlformats.org/officeDocument/2006/relationships" xmlns:m="http://schemas.openxmlformats.org/officeDocument/2006/math" xmlns:v="urn:schemas-microsoft-com:vml" xmlns:wp14="http://schemas.microsoft.com/office/word/2010/wordprocessingDrawing" xmlns:wp="http://schemas.openxmlformats.org/drawingml/2006/wordprocessingDrawing" xmlns:w10="urn:schemas-microsoft-com:office:word" xmlns:w="http://schemas.openxmlformats.org/wordprocessingml/2006/main" xmlns:w14="http://schemas.microsoft.com/office/word/2010/wordml" xmlns:w15="http://schemas.microsoft.com/office/word/2012/wordml" xmlns:w16cid="http://schemas.microsoft.com/office/word/2016/wordml/cid" xmlns:w16se="http://schemas.microsoft.com/office/word/2015/wordml/symex" xmlns:wpg="http://schemas.microsoft.com/office/word/2010/wordprocessingGroup" xmlns:wpi="http://schemas.microsoft.com/office/word/2010/wordprocessingInk" xmlns:wne="http://schemas.microsoft.com/office/word/2006/wordml" xmlns:wps="http://schemas.microsoft.com/office/word/2010/wordprocessingShape" mc:Ignorable="w14 w15 w16se w16cid wp14">
+<w:ftr xmlns:wpc="http://schemas.microsoft.com/office/word/2010/wordprocessingCanvas" xmlns:cx="http://schemas.microsoft.com/office/drawing/2014/chartex" xmlns:cx1="http://schemas.microsoft.com/office/drawing/2015/9/8/chartex" xmlns:cx2="http://schemas.microsoft.com/office/drawing/2015/10/21/chartex" xmlns:cx3="http://schemas.microsoft.com/office/drawing/2016/5/9/chartex" xmlns:cx4="http://schemas.microsoft.com/office/drawing/2016/5/10/chartex" xmlns:cx5="http://schemas.microsoft.com/office/drawing/2016/5/11/chartex" xmlns:cx6="http://schemas.microsoft.com/office/drawing/2016/5/12/chartex" xmlns:cx7="http://schemas.microsoft.com/office/drawing/2016/5/13/chartex" xmlns:cx8="http://schemas.microsoft.com/office/drawing/2016/5/14/chartex" xmlns:mc="http://schemas.openxmlformats.org/markup-compatibility/2006" xmlns:aink="http://schemas.microsoft.com/office/drawing/2016/ink" xmlns:am3d="http://schemas.microsoft.com/office/drawing/2017/model3d" xmlns:o="urn:schemas-microsoft-com:office:office" xmlns:r="http://schemas.openxmlformats.org/officeDocument/2006/relationships" xmlns:m="http://schemas.openxmlformats.org/officeDocument/2006/math" xmlns:v="urn:schemas-microsoft-com:vml" xmlns:wp14="http://schemas.microsoft.com/office/word/2010/wordprocessingDrawing" xmlns:wp="http://schemas.openxmlformats.org/drawingml/2006/wordprocessingDrawing" xmlns:w10="urn:schemas-microsoft-com:office:word" xmlns:w="http://schemas.openxmlformats.org/wordprocessingml/2006/main" xmlns:w14="http://schemas.microsoft.com/office/word/2010/wordml" xmlns:w15="http://schemas.microsoft.com/office/word/2012/wordml" xmlns:w16cex="http://schemas.microsoft.com/office/word/2018/wordml/cex" xmlns:w16cid="http://schemas.microsoft.com/office/word/2016/wordml/cid" xmlns:w16="http://schemas.microsoft.com/office/word/2018/wordml" xmlns:w16sdtdh="http://schemas.microsoft.com/office/word/2020/wordml/sdtdatahash" xmlns:w16se="http://schemas.microsoft.com/office/word/2015/wordml/symex" xmlns:wpg="http://schemas.microsoft.com/office/word/2010/wordprocessingGroup" xmlns:wpi="http://schemas.microsoft.com/office/word/2010/wordprocessingInk" xmlns:wne="http://schemas.microsoft.com/office/word/2006/wordml" xmlns:wps="http://schemas.microsoft.com/office/word/2010/wordprocessingShape" mc:Ignorable="w14 w15 w16se w16cid w16 w16cex w16sdtdh wp14">
+  <w:p>
+    <w:pPr>
+      <w:pStyle w:val="Footer"/>
+    </w:pPr>
+  </w:p>
+</w:ftr>
+</file>
+
+<file path=word/footer2.xml><?xml version="1.0" encoding="utf-8"?>
+<w:ftr xmlns:wpc="http://schemas.microsoft.com/office/word/2010/wordprocessingCanvas" xmlns:cx="http://schemas.microsoft.com/office/drawing/2014/chartex" xmlns:cx1="http://schemas.microsoft.com/office/drawing/2015/9/8/chartex" xmlns:cx2="http://schemas.microsoft.com/office/drawing/2015/10/21/chartex" xmlns:cx3="http://schemas.microsoft.com/office/drawing/2016/5/9/chartex" xmlns:cx4="http://schemas.microsoft.com/office/drawing/2016/5/10/chartex" xmlns:cx5="http://schemas.microsoft.com/office/drawing/2016/5/11/chartex" xmlns:cx6="http://schemas.microsoft.com/office/drawing/2016/5/12/chartex" xmlns:cx7="http://schemas.microsoft.com/office/drawing/2016/5/13/chartex" xmlns:cx8="http://schemas.microsoft.com/office/drawing/2016/5/14/chartex" xmlns:mc="http://schemas.openxmlformats.org/markup-compatibility/2006" xmlns:aink="http://schemas.microsoft.com/office/drawing/2016/ink" xmlns:am3d="http://schemas.microsoft.com/office/drawing/2017/model3d" xmlns:o="urn:schemas-microsoft-com:office:office" xmlns:r="http://schemas.openxmlformats.org/officeDocument/2006/relationships" xmlns:m="http://schemas.openxmlformats.org/officeDocument/2006/math" xmlns:v="urn:schemas-microsoft-com:vml" xmlns:wp14="http://schemas.microsoft.com/office/word/2010/wordprocessingDrawing" xmlns:wp="http://schemas.openxmlformats.org/drawingml/2006/wordprocessingDrawing" xmlns:w10="urn:schemas-microsoft-com:office:word" xmlns:w="http://schemas.openxmlformats.org/wordprocessingml/2006/main" xmlns:w14="http://schemas.microsoft.com/office/word/2010/wordml" xmlns:w15="http://schemas.microsoft.com/office/word/2012/wordml" xmlns:w16cex="http://schemas.microsoft.com/office/word/2018/wordml/cex" xmlns:w16cid="http://schemas.microsoft.com/office/word/2016/wordml/cid" xmlns:w16="http://schemas.microsoft.com/office/word/2018/wordml" xmlns:w16sdtdh="http://schemas.microsoft.com/office/word/2020/wordml/sdtdatahash" xmlns:w16se="http://schemas.microsoft.com/office/word/2015/wordml/symex" xmlns:wpg="http://schemas.microsoft.com/office/word/2010/wordprocessingGroup" xmlns:wpi="http://schemas.microsoft.com/office/word/2010/wordprocessingInk" xmlns:wne="http://schemas.microsoft.com/office/word/2006/wordml" xmlns:wps="http://schemas.microsoft.com/office/word/2010/wordprocessingShape" mc:Ignorable="w14 w15 w16se w16cid w16 w16cex w16sdtdh wp14">
   <w:p>
     <w:pPr>
       <w:pStyle w:val="Footer"/>
@@ -3153,14 +2854,28 @@
         <w:rStyle w:val="PageNumber"/>
         <w:rFonts w:ascii="Tahoma" w:hAnsi="Tahoma" w:cs="Tahoma"/>
       </w:rPr>
-      <w:t>8</w:t>
+      <w:t>9</w:t>
     </w:r>
     <w:r>
       <w:rPr>
         <w:rStyle w:val="PageNumber"/>
         <w:rFonts w:ascii="Tahoma" w:hAnsi="Tahoma" w:cs="Tahoma"/>
       </w:rPr>
-      <w:t>/24)</w:t>
+      <w:t>/2</w:t>
+    </w:r>
+    <w:r>
+      <w:rPr>
+        <w:rStyle w:val="PageNumber"/>
+        <w:rFonts w:ascii="Tahoma" w:hAnsi="Tahoma" w:cs="Tahoma"/>
+      </w:rPr>
+      <w:t>6</w:t>
+    </w:r>
+    <w:r>
+      <w:rPr>
+        <w:rStyle w:val="PageNumber"/>
+        <w:rFonts w:ascii="Tahoma" w:hAnsi="Tahoma" w:cs="Tahoma"/>
+      </w:rPr>
+      <w:t>)</w:t>
     </w:r>
     <w:r>
       <w:rPr>
@@ -3288,8 +3003,8 @@
 </w:ftr>
 </file>
 
-<file path=word/footer2.xml><?xml version="1.0" encoding="utf-8"?>
-<w:ftr xmlns:wpc="http://schemas.microsoft.com/office/word/2010/wordprocessingCanvas" xmlns:cx="http://schemas.microsoft.com/office/drawing/2014/chartex" xmlns:cx1="http://schemas.microsoft.com/office/drawing/2015/9/8/chartex" xmlns:cx2="http://schemas.microsoft.com/office/drawing/2015/10/21/chartex" xmlns:cx3="http://schemas.microsoft.com/office/drawing/2016/5/9/chartex" xmlns:cx4="http://schemas.microsoft.com/office/drawing/2016/5/10/chartex" xmlns:cx5="http://schemas.microsoft.com/office/drawing/2016/5/11/chartex" xmlns:cx6="http://schemas.microsoft.com/office/drawing/2016/5/12/chartex" xmlns:cx7="http://schemas.microsoft.com/office/drawing/2016/5/13/chartex" xmlns:cx8="http://schemas.microsoft.com/office/drawing/2016/5/14/chartex" xmlns:mc="http://schemas.openxmlformats.org/markup-compatibility/2006" xmlns:aink="http://schemas.microsoft.com/office/drawing/2016/ink" xmlns:am3d="http://schemas.microsoft.com/office/drawing/2017/model3d" xmlns:o="urn:schemas-microsoft-com:office:office" xmlns:r="http://schemas.openxmlformats.org/officeDocument/2006/relationships" xmlns:m="http://schemas.openxmlformats.org/officeDocument/2006/math" xmlns:v="urn:schemas-microsoft-com:vml" xmlns:wp14="http://schemas.microsoft.com/office/word/2010/wordprocessingDrawing" xmlns:wp="http://schemas.openxmlformats.org/drawingml/2006/wordprocessingDrawing" xmlns:w10="urn:schemas-microsoft-com:office:word" xmlns:w="http://schemas.openxmlformats.org/wordprocessingml/2006/main" xmlns:w14="http://schemas.microsoft.com/office/word/2010/wordml" xmlns:w15="http://schemas.microsoft.com/office/word/2012/wordml" xmlns:w16cid="http://schemas.microsoft.com/office/word/2016/wordml/cid" xmlns:w16se="http://schemas.microsoft.com/office/word/2015/wordml/symex" xmlns:wpg="http://schemas.microsoft.com/office/word/2010/wordprocessingGroup" xmlns:wpi="http://schemas.microsoft.com/office/word/2010/wordprocessingInk" xmlns:wne="http://schemas.microsoft.com/office/word/2006/wordml" xmlns:wps="http://schemas.microsoft.com/office/word/2010/wordprocessingShape" mc:Ignorable="w14 w15 w16se w16cid wp14">
+<file path=word/footer3.xml><?xml version="1.0" encoding="utf-8"?>
+<w:ftr xmlns:wpc="http://schemas.microsoft.com/office/word/2010/wordprocessingCanvas" xmlns:cx="http://schemas.microsoft.com/office/drawing/2014/chartex" xmlns:cx1="http://schemas.microsoft.com/office/drawing/2015/9/8/chartex" xmlns:cx2="http://schemas.microsoft.com/office/drawing/2015/10/21/chartex" xmlns:cx3="http://schemas.microsoft.com/office/drawing/2016/5/9/chartex" xmlns:cx4="http://schemas.microsoft.com/office/drawing/2016/5/10/chartex" xmlns:cx5="http://schemas.microsoft.com/office/drawing/2016/5/11/chartex" xmlns:cx6="http://schemas.microsoft.com/office/drawing/2016/5/12/chartex" xmlns:cx7="http://schemas.microsoft.com/office/drawing/2016/5/13/chartex" xmlns:cx8="http://schemas.microsoft.com/office/drawing/2016/5/14/chartex" xmlns:mc="http://schemas.openxmlformats.org/markup-compatibility/2006" xmlns:aink="http://schemas.microsoft.com/office/drawing/2016/ink" xmlns:am3d="http://schemas.microsoft.com/office/drawing/2017/model3d" xmlns:o="urn:schemas-microsoft-com:office:office" xmlns:r="http://schemas.openxmlformats.org/officeDocument/2006/relationships" xmlns:m="http://schemas.openxmlformats.org/officeDocument/2006/math" xmlns:v="urn:schemas-microsoft-com:vml" xmlns:wp14="http://schemas.microsoft.com/office/word/2010/wordprocessingDrawing" xmlns:wp="http://schemas.openxmlformats.org/drawingml/2006/wordprocessingDrawing" xmlns:w10="urn:schemas-microsoft-com:office:word" xmlns:w="http://schemas.openxmlformats.org/wordprocessingml/2006/main" xmlns:w14="http://schemas.microsoft.com/office/word/2010/wordml" xmlns:w15="http://schemas.microsoft.com/office/word/2012/wordml" xmlns:w16cex="http://schemas.microsoft.com/office/word/2018/wordml/cex" xmlns:w16cid="http://schemas.microsoft.com/office/word/2016/wordml/cid" xmlns:w16="http://schemas.microsoft.com/office/word/2018/wordml" xmlns:w16sdtdh="http://schemas.microsoft.com/office/word/2020/wordml/sdtdatahash" xmlns:w16se="http://schemas.microsoft.com/office/word/2015/wordml/symex" xmlns:wpg="http://schemas.microsoft.com/office/word/2010/wordprocessingGroup" xmlns:wpi="http://schemas.microsoft.com/office/word/2010/wordprocessingInk" xmlns:wne="http://schemas.microsoft.com/office/word/2006/wordml" xmlns:wps="http://schemas.microsoft.com/office/word/2010/wordprocessingShape" mc:Ignorable="w14 w15 w16se w16cid w16 w16cex w16sdtdh wp14">
   <w:p>
     <w:pPr>
       <w:pStyle w:val="Footer"/>
@@ -3330,7 +3045,7 @@
         <w:rStyle w:val="PageNumber"/>
         <w:rFonts w:ascii="Tahoma" w:hAnsi="Tahoma" w:cs="Tahoma"/>
       </w:rPr>
-      <w:t>8</w:t>
+      <w:t>9</w:t>
     </w:r>
     <w:r>
       <w:rPr>
@@ -3344,7 +3059,7 @@
         <w:rStyle w:val="PageNumber"/>
         <w:rFonts w:ascii="Tahoma" w:hAnsi="Tahoma" w:cs="Tahoma"/>
       </w:rPr>
-      <w:t>4</w:t>
+      <w:t>6</w:t>
     </w:r>
     <w:r>
       <w:rPr>
@@ -3494,7 +3209,7 @@
 </file>
 
 <file path=word/footnotes.xml><?xml version="1.0" encoding="utf-8"?>
-<w:footnotes xmlns:wpc="http://schemas.microsoft.com/office/word/2010/wordprocessingCanvas" xmlns:cx="http://schemas.microsoft.com/office/drawing/2014/chartex" xmlns:cx1="http://schemas.microsoft.com/office/drawing/2015/9/8/chartex" xmlns:cx2="http://schemas.microsoft.com/office/drawing/2015/10/21/chartex" xmlns:cx3="http://schemas.microsoft.com/office/drawing/2016/5/9/chartex" xmlns:cx4="http://schemas.microsoft.com/office/drawing/2016/5/10/chartex" xmlns:cx5="http://schemas.microsoft.com/office/drawing/2016/5/11/chartex" xmlns:cx6="http://schemas.microsoft.com/office/drawing/2016/5/12/chartex" xmlns:cx7="http://schemas.microsoft.com/office/drawing/2016/5/13/chartex" xmlns:cx8="http://schemas.microsoft.com/office/drawing/2016/5/14/chartex" xmlns:mc="http://schemas.openxmlformats.org/markup-compatibility/2006" xmlns:aink="http://schemas.microsoft.com/office/drawing/2016/ink" xmlns:am3d="http://schemas.microsoft.com/office/drawing/2017/model3d" xmlns:o="urn:schemas-microsoft-com:office:office" xmlns:r="http://schemas.openxmlformats.org/officeDocument/2006/relationships" xmlns:m="http://schemas.openxmlformats.org/officeDocument/2006/math" xmlns:v="urn:schemas-microsoft-com:vml" xmlns:wp14="http://schemas.microsoft.com/office/word/2010/wordprocessingDrawing" xmlns:wp="http://schemas.openxmlformats.org/drawingml/2006/wordprocessingDrawing" xmlns:w10="urn:schemas-microsoft-com:office:word" xmlns:w="http://schemas.openxmlformats.org/wordprocessingml/2006/main" xmlns:w14="http://schemas.microsoft.com/office/word/2010/wordml" xmlns:w15="http://schemas.microsoft.com/office/word/2012/wordml" xmlns:w16cid="http://schemas.microsoft.com/office/word/2016/wordml/cid" xmlns:w16se="http://schemas.microsoft.com/office/word/2015/wordml/symex" xmlns:wpg="http://schemas.microsoft.com/office/word/2010/wordprocessingGroup" xmlns:wpi="http://schemas.microsoft.com/office/word/2010/wordprocessingInk" xmlns:wne="http://schemas.microsoft.com/office/word/2006/wordml" xmlns:wps="http://schemas.microsoft.com/office/word/2010/wordprocessingShape" mc:Ignorable="w14 w15 w16se w16cid wp14">
+<w:footnotes xmlns:wpc="http://schemas.microsoft.com/office/word/2010/wordprocessingCanvas" xmlns:cx="http://schemas.microsoft.com/office/drawing/2014/chartex" xmlns:cx1="http://schemas.microsoft.com/office/drawing/2015/9/8/chartex" xmlns:cx2="http://schemas.microsoft.com/office/drawing/2015/10/21/chartex" xmlns:cx3="http://schemas.microsoft.com/office/drawing/2016/5/9/chartex" xmlns:cx4="http://schemas.microsoft.com/office/drawing/2016/5/10/chartex" xmlns:cx5="http://schemas.microsoft.com/office/drawing/2016/5/11/chartex" xmlns:cx6="http://schemas.microsoft.com/office/drawing/2016/5/12/chartex" xmlns:cx7="http://schemas.microsoft.com/office/drawing/2016/5/13/chartex" xmlns:cx8="http://schemas.microsoft.com/office/drawing/2016/5/14/chartex" xmlns:mc="http://schemas.openxmlformats.org/markup-compatibility/2006" xmlns:aink="http://schemas.microsoft.com/office/drawing/2016/ink" xmlns:am3d="http://schemas.microsoft.com/office/drawing/2017/model3d" xmlns:o="urn:schemas-microsoft-com:office:office" xmlns:r="http://schemas.openxmlformats.org/officeDocument/2006/relationships" xmlns:m="http://schemas.openxmlformats.org/officeDocument/2006/math" xmlns:v="urn:schemas-microsoft-com:vml" xmlns:wp14="http://schemas.microsoft.com/office/word/2010/wordprocessingDrawing" xmlns:wp="http://schemas.openxmlformats.org/drawingml/2006/wordprocessingDrawing" xmlns:w10="urn:schemas-microsoft-com:office:word" xmlns:w="http://schemas.openxmlformats.org/wordprocessingml/2006/main" xmlns:w14="http://schemas.microsoft.com/office/word/2010/wordml" xmlns:w15="http://schemas.microsoft.com/office/word/2012/wordml" xmlns:w16cex="http://schemas.microsoft.com/office/word/2018/wordml/cex" xmlns:w16cid="http://schemas.microsoft.com/office/word/2016/wordml/cid" xmlns:w16="http://schemas.microsoft.com/office/word/2018/wordml" xmlns:w16sdtdh="http://schemas.microsoft.com/office/word/2020/wordml/sdtdatahash" xmlns:w16se="http://schemas.microsoft.com/office/word/2015/wordml/symex" xmlns:wpg="http://schemas.microsoft.com/office/word/2010/wordprocessingGroup" xmlns:wpi="http://schemas.microsoft.com/office/word/2010/wordprocessingInk" xmlns:wne="http://schemas.microsoft.com/office/word/2006/wordml" xmlns:wps="http://schemas.microsoft.com/office/word/2010/wordprocessingShape" mc:Ignorable="w14 w15 w16se w16cid w16 w16cex w16sdtdh wp14">
   <w:footnote w:type="separator" w:id="-1">
     <w:p>
       <w:r>
@@ -3513,23 +3228,33 @@
 </file>
 
 <file path=word/header1.xml><?xml version="1.0" encoding="utf-8"?>
-<w:hdr xmlns:wpc="http://schemas.microsoft.com/office/word/2010/wordprocessingCanvas" xmlns:cx="http://schemas.microsoft.com/office/drawing/2014/chartex" xmlns:cx1="http://schemas.microsoft.com/office/drawing/2015/9/8/chartex" xmlns:cx2="http://schemas.microsoft.com/office/drawing/2015/10/21/chartex" xmlns:cx3="http://schemas.microsoft.com/office/drawing/2016/5/9/chartex" xmlns:cx4="http://schemas.microsoft.com/office/drawing/2016/5/10/chartex" xmlns:cx5="http://schemas.microsoft.com/office/drawing/2016/5/11/chartex" xmlns:cx6="http://schemas.microsoft.com/office/drawing/2016/5/12/chartex" xmlns:cx7="http://schemas.microsoft.com/office/drawing/2016/5/13/chartex" xmlns:cx8="http://schemas.microsoft.com/office/drawing/2016/5/14/chartex" xmlns:mc="http://schemas.openxmlformats.org/markup-compatibility/2006" xmlns:aink="http://schemas.microsoft.com/office/drawing/2016/ink" xmlns:am3d="http://schemas.microsoft.com/office/drawing/2017/model3d" xmlns:o="urn:schemas-microsoft-com:office:office" xmlns:r="http://schemas.openxmlformats.org/officeDocument/2006/relationships" xmlns:m="http://schemas.openxmlformats.org/officeDocument/2006/math" xmlns:v="urn:schemas-microsoft-com:vml" xmlns:wp14="http://schemas.microsoft.com/office/word/2010/wordprocessingDrawing" xmlns:wp="http://schemas.openxmlformats.org/drawingml/2006/wordprocessingDrawing" xmlns:w10="urn:schemas-microsoft-com:office:word" xmlns:w="http://schemas.openxmlformats.org/wordprocessingml/2006/main" xmlns:w14="http://schemas.microsoft.com/office/word/2010/wordml" xmlns:w15="http://schemas.microsoft.com/office/word/2012/wordml" xmlns:w16cid="http://schemas.microsoft.com/office/word/2016/wordml/cid" xmlns:w16se="http://schemas.microsoft.com/office/word/2015/wordml/symex" xmlns:wpg="http://schemas.microsoft.com/office/word/2010/wordprocessingGroup" xmlns:wpi="http://schemas.microsoft.com/office/word/2010/wordprocessingInk" xmlns:wne="http://schemas.microsoft.com/office/word/2006/wordml" xmlns:wps="http://schemas.microsoft.com/office/word/2010/wordprocessingShape" mc:Ignorable="w14 w15 w16se w16cid wp14">
+<w:hdr xmlns:wpc="http://schemas.microsoft.com/office/word/2010/wordprocessingCanvas" xmlns:cx="http://schemas.microsoft.com/office/drawing/2014/chartex" xmlns:cx1="http://schemas.microsoft.com/office/drawing/2015/9/8/chartex" xmlns:cx2="http://schemas.microsoft.com/office/drawing/2015/10/21/chartex" xmlns:cx3="http://schemas.microsoft.com/office/drawing/2016/5/9/chartex" xmlns:cx4="http://schemas.microsoft.com/office/drawing/2016/5/10/chartex" xmlns:cx5="http://schemas.microsoft.com/office/drawing/2016/5/11/chartex" xmlns:cx6="http://schemas.microsoft.com/office/drawing/2016/5/12/chartex" xmlns:cx7="http://schemas.microsoft.com/office/drawing/2016/5/13/chartex" xmlns:cx8="http://schemas.microsoft.com/office/drawing/2016/5/14/chartex" xmlns:mc="http://schemas.openxmlformats.org/markup-compatibility/2006" xmlns:aink="http://schemas.microsoft.com/office/drawing/2016/ink" xmlns:am3d="http://schemas.microsoft.com/office/drawing/2017/model3d" xmlns:o="urn:schemas-microsoft-com:office:office" xmlns:r="http://schemas.openxmlformats.org/officeDocument/2006/relationships" xmlns:m="http://schemas.openxmlformats.org/officeDocument/2006/math" xmlns:v="urn:schemas-microsoft-com:vml" xmlns:wp14="http://schemas.microsoft.com/office/word/2010/wordprocessingDrawing" xmlns:wp="http://schemas.openxmlformats.org/drawingml/2006/wordprocessingDrawing" xmlns:w10="urn:schemas-microsoft-com:office:word" xmlns:w="http://schemas.openxmlformats.org/wordprocessingml/2006/main" xmlns:w14="http://schemas.microsoft.com/office/word/2010/wordml" xmlns:w15="http://schemas.microsoft.com/office/word/2012/wordml" xmlns:w16cex="http://schemas.microsoft.com/office/word/2018/wordml/cex" xmlns:w16cid="http://schemas.microsoft.com/office/word/2016/wordml/cid" xmlns:w16="http://schemas.microsoft.com/office/word/2018/wordml" xmlns:w16sdtdh="http://schemas.microsoft.com/office/word/2020/wordml/sdtdatahash" xmlns:w16se="http://schemas.microsoft.com/office/word/2015/wordml/symex" xmlns:wpg="http://schemas.microsoft.com/office/word/2010/wordprocessingGroup" xmlns:wpi="http://schemas.microsoft.com/office/word/2010/wordprocessingInk" xmlns:wne="http://schemas.microsoft.com/office/word/2006/wordml" xmlns:wps="http://schemas.microsoft.com/office/word/2010/wordprocessingShape" mc:Ignorable="w14 w15 w16se w16cid w16 w16cex w16sdtdh wp14">
   <w:p>
     <w:pPr>
-      <w:tabs>
-        <w:tab w:val="right" w:pos="9360"/>
-      </w:tabs>
-      <w:rPr>
-        <w:rFonts w:ascii="Tahoma" w:hAnsi="Tahoma" w:cs="Tahoma"/>
-        <w:sz w:val="18"/>
-      </w:rPr>
+      <w:pStyle w:val="Header"/>
     </w:pPr>
   </w:p>
 </w:hdr>
 </file>
 
 <file path=word/header2.xml><?xml version="1.0" encoding="utf-8"?>
-<w:hdr xmlns:wpc="http://schemas.microsoft.com/office/word/2010/wordprocessingCanvas" xmlns:cx="http://schemas.microsoft.com/office/drawing/2014/chartex" xmlns:cx1="http://schemas.microsoft.com/office/drawing/2015/9/8/chartex" xmlns:cx2="http://schemas.microsoft.com/office/drawing/2015/10/21/chartex" xmlns:cx3="http://schemas.microsoft.com/office/drawing/2016/5/9/chartex" xmlns:cx4="http://schemas.microsoft.com/office/drawing/2016/5/10/chartex" xmlns:cx5="http://schemas.microsoft.com/office/drawing/2016/5/11/chartex" xmlns:cx6="http://schemas.microsoft.com/office/drawing/2016/5/12/chartex" xmlns:cx7="http://schemas.microsoft.com/office/drawing/2016/5/13/chartex" xmlns:cx8="http://schemas.microsoft.com/office/drawing/2016/5/14/chartex" xmlns:mc="http://schemas.openxmlformats.org/markup-compatibility/2006" xmlns:aink="http://schemas.microsoft.com/office/drawing/2016/ink" xmlns:am3d="http://schemas.microsoft.com/office/drawing/2017/model3d" xmlns:o="urn:schemas-microsoft-com:office:office" xmlns:r="http://schemas.openxmlformats.org/officeDocument/2006/relationships" xmlns:m="http://schemas.openxmlformats.org/officeDocument/2006/math" xmlns:v="urn:schemas-microsoft-com:vml" xmlns:wp14="http://schemas.microsoft.com/office/word/2010/wordprocessingDrawing" xmlns:wp="http://schemas.openxmlformats.org/drawingml/2006/wordprocessingDrawing" xmlns:w10="urn:schemas-microsoft-com:office:word" xmlns:w="http://schemas.openxmlformats.org/wordprocessingml/2006/main" xmlns:w14="http://schemas.microsoft.com/office/word/2010/wordml" xmlns:w15="http://schemas.microsoft.com/office/word/2012/wordml" xmlns:w16cid="http://schemas.microsoft.com/office/word/2016/wordml/cid" xmlns:w16se="http://schemas.microsoft.com/office/word/2015/wordml/symex" xmlns:wpg="http://schemas.microsoft.com/office/word/2010/wordprocessingGroup" xmlns:wpi="http://schemas.microsoft.com/office/word/2010/wordprocessingInk" xmlns:wne="http://schemas.microsoft.com/office/word/2006/wordml" xmlns:wps="http://schemas.microsoft.com/office/word/2010/wordprocessingShape" mc:Ignorable="w14 w15 w16se w16cid wp14">
+<w:hdr xmlns:wpc="http://schemas.microsoft.com/office/word/2010/wordprocessingCanvas" xmlns:cx="http://schemas.microsoft.com/office/drawing/2014/chartex" xmlns:cx1="http://schemas.microsoft.com/office/drawing/2015/9/8/chartex" xmlns:cx2="http://schemas.microsoft.com/office/drawing/2015/10/21/chartex" xmlns:cx3="http://schemas.microsoft.com/office/drawing/2016/5/9/chartex" xmlns:cx4="http://schemas.microsoft.com/office/drawing/2016/5/10/chartex" xmlns:cx5="http://schemas.microsoft.com/office/drawing/2016/5/11/chartex" xmlns:cx6="http://schemas.microsoft.com/office/drawing/2016/5/12/chartex" xmlns:cx7="http://schemas.microsoft.com/office/drawing/2016/5/13/chartex" xmlns:cx8="http://schemas.microsoft.com/office/drawing/2016/5/14/chartex" xmlns:mc="http://schemas.openxmlformats.org/markup-compatibility/2006" xmlns:aink="http://schemas.microsoft.com/office/drawing/2016/ink" xmlns:am3d="http://schemas.microsoft.com/office/drawing/2017/model3d" xmlns:o="urn:schemas-microsoft-com:office:office" xmlns:r="http://schemas.openxmlformats.org/officeDocument/2006/relationships" xmlns:m="http://schemas.openxmlformats.org/officeDocument/2006/math" xmlns:v="urn:schemas-microsoft-com:vml" xmlns:wp14="http://schemas.microsoft.com/office/word/2010/wordprocessingDrawing" xmlns:wp="http://schemas.openxmlformats.org/drawingml/2006/wordprocessingDrawing" xmlns:w10="urn:schemas-microsoft-com:office:word" xmlns:w="http://schemas.openxmlformats.org/wordprocessingml/2006/main" xmlns:w14="http://schemas.microsoft.com/office/word/2010/wordml" xmlns:w15="http://schemas.microsoft.com/office/word/2012/wordml" xmlns:w16cex="http://schemas.microsoft.com/office/word/2018/wordml/cex" xmlns:w16cid="http://schemas.microsoft.com/office/word/2016/wordml/cid" xmlns:w16="http://schemas.microsoft.com/office/word/2018/wordml" xmlns:w16sdtdh="http://schemas.microsoft.com/office/word/2020/wordml/sdtdatahash" xmlns:w16se="http://schemas.microsoft.com/office/word/2015/wordml/symex" xmlns:wpg="http://schemas.microsoft.com/office/word/2010/wordprocessingGroup" xmlns:wpi="http://schemas.microsoft.com/office/word/2010/wordprocessingInk" xmlns:wne="http://schemas.microsoft.com/office/word/2006/wordml" xmlns:wps="http://schemas.microsoft.com/office/word/2010/wordprocessingShape" mc:Ignorable="w14 w15 w16se w16cid w16 w16cex w16sdtdh wp14">
+  <w:p>
+    <w:pPr>
+      <w:tabs>
+        <w:tab w:val="right" w:pos="9360"/>
+      </w:tabs>
+      <w:rPr>
+        <w:rFonts w:ascii="Tahoma" w:hAnsi="Tahoma" w:cs="Tahoma"/>
+        <w:sz w:val="18"/>
+      </w:rPr>
+    </w:pPr>
+  </w:p>
+</w:hdr>
+</file>
+
+<file path=word/header3.xml><?xml version="1.0" encoding="utf-8"?>
+<w:hdr xmlns:wpc="http://schemas.microsoft.com/office/word/2010/wordprocessingCanvas" xmlns:cx="http://schemas.microsoft.com/office/drawing/2014/chartex" xmlns:cx1="http://schemas.microsoft.com/office/drawing/2015/9/8/chartex" xmlns:cx2="http://schemas.microsoft.com/office/drawing/2015/10/21/chartex" xmlns:cx3="http://schemas.microsoft.com/office/drawing/2016/5/9/chartex" xmlns:cx4="http://schemas.microsoft.com/office/drawing/2016/5/10/chartex" xmlns:cx5="http://schemas.microsoft.com/office/drawing/2016/5/11/chartex" xmlns:cx6="http://schemas.microsoft.com/office/drawing/2016/5/12/chartex" xmlns:cx7="http://schemas.microsoft.com/office/drawing/2016/5/13/chartex" xmlns:cx8="http://schemas.microsoft.com/office/drawing/2016/5/14/chartex" xmlns:mc="http://schemas.openxmlformats.org/markup-compatibility/2006" xmlns:aink="http://schemas.microsoft.com/office/drawing/2016/ink" xmlns:am3d="http://schemas.microsoft.com/office/drawing/2017/model3d" xmlns:o="urn:schemas-microsoft-com:office:office" xmlns:r="http://schemas.openxmlformats.org/officeDocument/2006/relationships" xmlns:m="http://schemas.openxmlformats.org/officeDocument/2006/math" xmlns:v="urn:schemas-microsoft-com:vml" xmlns:wp14="http://schemas.microsoft.com/office/word/2010/wordprocessingDrawing" xmlns:wp="http://schemas.openxmlformats.org/drawingml/2006/wordprocessingDrawing" xmlns:w10="urn:schemas-microsoft-com:office:word" xmlns:w="http://schemas.openxmlformats.org/wordprocessingml/2006/main" xmlns:w14="http://schemas.microsoft.com/office/word/2010/wordml" xmlns:w15="http://schemas.microsoft.com/office/word/2012/wordml" xmlns:w16cex="http://schemas.microsoft.com/office/word/2018/wordml/cex" xmlns:w16cid="http://schemas.microsoft.com/office/word/2016/wordml/cid" xmlns:w16="http://schemas.microsoft.com/office/word/2018/wordml" xmlns:w16sdtdh="http://schemas.microsoft.com/office/word/2020/wordml/sdtdatahash" xmlns:w16se="http://schemas.microsoft.com/office/word/2015/wordml/symex" xmlns:wpg="http://schemas.microsoft.com/office/word/2010/wordprocessingGroup" xmlns:wpi="http://schemas.microsoft.com/office/word/2010/wordprocessingInk" xmlns:wne="http://schemas.microsoft.com/office/word/2006/wordml" xmlns:wps="http://schemas.microsoft.com/office/word/2010/wordprocessingShape" mc:Ignorable="w14 w15 w16se w16cid w16 w16cex w16sdtdh wp14">
   <w:p>
     <w:pPr>
       <w:tabs>
@@ -3551,7 +3276,7 @@
 </file>
 
 <file path=word/numbering.xml><?xml version="1.0" encoding="utf-8"?>
-<w:numbering xmlns:wpc="http://schemas.microsoft.com/office/word/2010/wordprocessingCanvas" xmlns:cx="http://schemas.microsoft.com/office/drawing/2014/chartex" xmlns:cx1="http://schemas.microsoft.com/office/drawing/2015/9/8/chartex" xmlns:cx2="http://schemas.microsoft.com/office/drawing/2015/10/21/chartex" xmlns:cx3="http://schemas.microsoft.com/office/drawing/2016/5/9/chartex" xmlns:cx4="http://schemas.microsoft.com/office/drawing/2016/5/10/chartex" xmlns:cx5="http://schemas.microsoft.com/office/drawing/2016/5/11/chartex" xmlns:cx6="http://schemas.microsoft.com/office/drawing/2016/5/12/chartex" xmlns:cx7="http://schemas.microsoft.com/office/drawing/2016/5/13/chartex" xmlns:cx8="http://schemas.microsoft.com/office/drawing/2016/5/14/chartex" xmlns:mc="http://schemas.openxmlformats.org/markup-compatibility/2006" xmlns:aink="http://schemas.microsoft.com/office/drawing/2016/ink" xmlns:am3d="http://schemas.microsoft.com/office/drawing/2017/model3d" xmlns:o="urn:schemas-microsoft-com:office:office" xmlns:r="http://schemas.openxmlformats.org/officeDocument/2006/relationships" xmlns:m="http://schemas.openxmlformats.org/officeDocument/2006/math" xmlns:v="urn:schemas-microsoft-com:vml" xmlns:wp14="http://schemas.microsoft.com/office/word/2010/wordprocessingDrawing" xmlns:wp="http://schemas.openxmlformats.org/drawingml/2006/wordprocessingDrawing" xmlns:w10="urn:schemas-microsoft-com:office:word" xmlns:w="http://schemas.openxmlformats.org/wordprocessingml/2006/main" xmlns:w14="http://schemas.microsoft.com/office/word/2010/wordml" xmlns:w15="http://schemas.microsoft.com/office/word/2012/wordml" xmlns:w16cid="http://schemas.microsoft.com/office/word/2016/wordml/cid" xmlns:w16se="http://schemas.microsoft.com/office/word/2015/wordml/symex" xmlns:wpg="http://schemas.microsoft.com/office/word/2010/wordprocessingGroup" xmlns:wpi="http://schemas.microsoft.com/office/word/2010/wordprocessingInk" xmlns:wne="http://schemas.microsoft.com/office/word/2006/wordml" xmlns:wps="http://schemas.microsoft.com/office/word/2010/wordprocessingShape" mc:Ignorable="w14 w15 w16se w16cid wp14">
+<w:numbering xmlns:wpc="http://schemas.microsoft.com/office/word/2010/wordprocessingCanvas" xmlns:cx="http://schemas.microsoft.com/office/drawing/2014/chartex" xmlns:cx1="http://schemas.microsoft.com/office/drawing/2015/9/8/chartex" xmlns:cx2="http://schemas.microsoft.com/office/drawing/2015/10/21/chartex" xmlns:cx3="http://schemas.microsoft.com/office/drawing/2016/5/9/chartex" xmlns:cx4="http://schemas.microsoft.com/office/drawing/2016/5/10/chartex" xmlns:cx5="http://schemas.microsoft.com/office/drawing/2016/5/11/chartex" xmlns:cx6="http://schemas.microsoft.com/office/drawing/2016/5/12/chartex" xmlns:cx7="http://schemas.microsoft.com/office/drawing/2016/5/13/chartex" xmlns:cx8="http://schemas.microsoft.com/office/drawing/2016/5/14/chartex" xmlns:mc="http://schemas.openxmlformats.org/markup-compatibility/2006" xmlns:aink="http://schemas.microsoft.com/office/drawing/2016/ink" xmlns:am3d="http://schemas.microsoft.com/office/drawing/2017/model3d" xmlns:o="urn:schemas-microsoft-com:office:office" xmlns:r="http://schemas.openxmlformats.org/officeDocument/2006/relationships" xmlns:m="http://schemas.openxmlformats.org/officeDocument/2006/math" xmlns:v="urn:schemas-microsoft-com:vml" xmlns:wp14="http://schemas.microsoft.com/office/word/2010/wordprocessingDrawing" xmlns:wp="http://schemas.openxmlformats.org/drawingml/2006/wordprocessingDrawing" xmlns:w10="urn:schemas-microsoft-com:office:word" xmlns:w="http://schemas.openxmlformats.org/wordprocessingml/2006/main" xmlns:w14="http://schemas.microsoft.com/office/word/2010/wordml" xmlns:w15="http://schemas.microsoft.com/office/word/2012/wordml" xmlns:w16cex="http://schemas.microsoft.com/office/word/2018/wordml/cex" xmlns:w16cid="http://schemas.microsoft.com/office/word/2016/wordml/cid" xmlns:w16="http://schemas.microsoft.com/office/word/2018/wordml" xmlns:w16sdtdh="http://schemas.microsoft.com/office/word/2020/wordml/sdtdatahash" xmlns:w16se="http://schemas.microsoft.com/office/word/2015/wordml/symex" xmlns:wpg="http://schemas.microsoft.com/office/word/2010/wordprocessingGroup" xmlns:wpi="http://schemas.microsoft.com/office/word/2010/wordprocessingInk" xmlns:wne="http://schemas.microsoft.com/office/word/2006/wordml" xmlns:wps="http://schemas.microsoft.com/office/word/2010/wordprocessingShape" mc:Ignorable="w14 w15 w16se w16cid w16 w16cex w16sdtdh wp14">
   <w:abstractNum w:abstractNumId="0" w15:restartNumberingAfterBreak="0">
     <w:nsid w:val="1A0273B0"/>
     <w:multiLevelType w:val="singleLevel"/>
@@ -3988,7 +3713,7 @@
 </file>
 
 <file path=word/styles.xml><?xml version="1.0" encoding="utf-8"?>
-<w:styles xmlns:mc="http://schemas.openxmlformats.org/markup-compatibility/2006" xmlns:r="http://schemas.openxmlformats.org/officeDocument/2006/relationships" xmlns:w="http://schemas.openxmlformats.org/wordprocessingml/2006/main" xmlns:w14="http://schemas.microsoft.com/office/word/2010/wordml" xmlns:w15="http://schemas.microsoft.com/office/word/2012/wordml" xmlns:w16cid="http://schemas.microsoft.com/office/word/2016/wordml/cid" xmlns:w16se="http://schemas.microsoft.com/office/word/2015/wordml/symex" mc:Ignorable="w14 w15 w16se w16cid">
+<w:styles xmlns:mc="http://schemas.openxmlformats.org/markup-compatibility/2006" xmlns:r="http://schemas.openxmlformats.org/officeDocument/2006/relationships" xmlns:w="http://schemas.openxmlformats.org/wordprocessingml/2006/main" xmlns:w14="http://schemas.microsoft.com/office/word/2010/wordml" xmlns:w15="http://schemas.microsoft.com/office/word/2012/wordml" xmlns:w16cex="http://schemas.microsoft.com/office/word/2018/wordml/cex" xmlns:w16cid="http://schemas.microsoft.com/office/word/2016/wordml/cid" xmlns:w16="http://schemas.microsoft.com/office/word/2018/wordml" xmlns:w16sdtdh="http://schemas.microsoft.com/office/word/2020/wordml/sdtdatahash" xmlns:w16se="http://schemas.microsoft.com/office/word/2015/wordml/symex" mc:Ignorable="w14 w15 w16se w16cid w16 w16cex w16sdtdh">
   <w:docDefaults>
     <w:rPrDefault>
       <w:rPr>
@@ -3998,7 +3723,7 @@
     </w:rPrDefault>
     <w:pPrDefault/>
   </w:docDefaults>
-  <w:latentStyles w:defLockedState="0" w:defUIPriority="0" w:defSemiHidden="0" w:defUnhideWhenUsed="0" w:defQFormat="0" w:count="375">
+  <w:latentStyles w:defLockedState="0" w:defUIPriority="0" w:defSemiHidden="0" w:defUnhideWhenUsed="0" w:defQFormat="0" w:count="376">
     <w:lsdException w:name="Normal" w:qFormat="1"/>
     <w:lsdException w:name="heading 1" w:qFormat="1"/>
     <w:lsdException w:name="heading 2" w:semiHidden="1" w:unhideWhenUsed="1" w:qFormat="1"/>
@@ -4097,7 +3822,6 @@
     <w:lsdException w:name="HTML Sample" w:semiHidden="1" w:unhideWhenUsed="1"/>
     <w:lsdException w:name="HTML Typewriter" w:semiHidden="1" w:unhideWhenUsed="1"/>
     <w:lsdException w:name="HTML Variable" w:semiHidden="1" w:unhideWhenUsed="1"/>
-    <w:lsdException w:name="Normal Table" w:semiHidden="1" w:unhideWhenUsed="1"/>
     <w:lsdException w:name="annotation subject" w:semiHidden="1" w:unhideWhenUsed="1"/>
     <w:lsdException w:name="No List" w:semiHidden="1" w:unhideWhenUsed="1"/>
     <w:lsdException w:name="Outline List 1" w:semiHidden="1" w:unhideWhenUsed="1"/>
@@ -4144,9 +3868,7 @@
     <w:lsdException w:name="Table Subtle 2" w:semiHidden="1" w:unhideWhenUsed="1"/>
     <w:lsdException w:name="Table Web 1" w:semiHidden="1" w:unhideWhenUsed="1"/>
     <w:lsdException w:name="Table Web 2" w:semiHidden="1" w:unhideWhenUsed="1"/>
-    <w:lsdException w:name="Table Web 3" w:semiHidden="1" w:unhideWhenUsed="1"/>
     <w:lsdException w:name="Balloon Text" w:semiHidden="1" w:unhideWhenUsed="1"/>
-    <w:lsdException w:name="Table Theme" w:semiHidden="1" w:unhideWhenUsed="1"/>
     <w:lsdException w:name="Placeholder Text" w:semiHidden="1" w:uiPriority="99"/>
     <w:lsdException w:name="No Spacing" w:uiPriority="1" w:qFormat="1"/>
     <w:lsdException w:name="Light Shading" w:uiPriority="60"/>
@@ -4366,6 +4088,7 @@
     <w:lsdException w:name="Smart Hyperlink" w:semiHidden="1" w:uiPriority="99" w:unhideWhenUsed="1"/>
     <w:lsdException w:name="Hashtag" w:semiHidden="1" w:uiPriority="99" w:unhideWhenUsed="1"/>
     <w:lsdException w:name="Unresolved Mention" w:semiHidden="1" w:uiPriority="99" w:unhideWhenUsed="1"/>
+    <w:lsdException w:name="Smart Link" w:semiHidden="1" w:uiPriority="99" w:unhideWhenUsed="1"/>
   </w:latentStyles>
   <w:style w:type="paragraph" w:default="1" w:styleId="Normal">
     <w:name w:val="Normal"/>

</xml_diff>